<commit_message>
Use GHC's preferred capitalization scheme
</commit_message>
<xml_diff>
--- a/cfp/docker101-grace-hopper.docx
+++ b/cfp/docker101-grace-hopper.docx
@@ -8,27 +8,38 @@
         <w:rPr>
           <w:rFonts w:ascii="Knockout 48 Featherweight" w:hAnsi="Knockout 48 Featherweight"/>
           <w:b w:val="0"/>
-          <w:sz w:val="44"/>
-          <w:szCs w:val="44"/>
+          <w:sz w:val="42"/>
+          <w:szCs w:val="42"/>
         </w:rPr>
       </w:pPr>
       <w:r>
         <w:rPr>
           <w:rFonts w:ascii="Knockout 48 Featherweight" w:hAnsi="Knockout 48 Featherweight"/>
           <w:b w:val="0"/>
-          <w:sz w:val="44"/>
-          <w:szCs w:val="44"/>
-        </w:rPr>
-        <w:t>Docker 101: Run your first Docker container today</w:t>
-      </w:r>
+          <w:sz w:val="42"/>
+          <w:szCs w:val="42"/>
+        </w:rPr>
+        <w:t>Docker 101: Run Your Fi</w:t>
+      </w:r>
+      <w:bookmarkStart w:id="0" w:name="_GoBack"/>
+      <w:bookmarkEnd w:id="0"/>
       <w:r>
         <w:rPr>
           <w:rFonts w:ascii="Knockout 48 Featherweight" w:hAnsi="Knockout 48 Featherweight"/>
           <w:b w:val="0"/>
-          <w:sz w:val="44"/>
-          <w:szCs w:val="44"/>
-        </w:rPr>
-        <w:t xml:space="preserve"> </w:t>
+          <w:sz w:val="42"/>
+          <w:szCs w:val="42"/>
+        </w:rPr>
+        <w:t>rst Docker Container T</w:t>
+      </w:r>
+      <w:r>
+        <w:rPr>
+          <w:rFonts w:ascii="Knockout 48 Featherweight" w:hAnsi="Knockout 48 Featherweight"/>
+          <w:b w:val="0"/>
+          <w:sz w:val="42"/>
+          <w:szCs w:val="42"/>
+        </w:rPr>
+        <w:t xml:space="preserve">oday </w:t>
       </w:r>
     </w:p>
     <w:p>
@@ -1407,17 +1418,7 @@
           <w:sz w:val="20"/>
           <w:szCs w:val="20"/>
         </w:rPr>
-        <w:t xml:space="preserve"> will </w:t>
-      </w:r>
-      <w:bookmarkStart w:id="0" w:name="_GoBack"/>
-      <w:bookmarkEnd w:id="0"/>
-      <w:r>
-        <w:rPr>
-          <w:rFonts w:ascii="FoundrySterling-Book" w:hAnsi="FoundrySterling-Book"/>
-          <w:sz w:val="20"/>
-          <w:szCs w:val="20"/>
-        </w:rPr>
-        <w:t>be available after the workshop</w:t>
+        <w:t xml:space="preserve"> will be available after the workshop</w:t>
       </w:r>
       <w:r>
         <w:rPr>
@@ -3302,6 +3303,7 @@
   <w:style w:type="character" w:default="1" w:styleId="DefaultParagraphFont">
     <w:name w:val="Default Paragraph Font"/>
     <w:uiPriority w:val="1"/>
+    <w:semiHidden/>
     <w:unhideWhenUsed/>
   </w:style>
   <w:style w:type="table" w:default="1" w:styleId="TableNormal">
@@ -3793,7 +3795,7 @@
 </file>
 
 <file path=customXml/itemProps1.xml><?xml version="1.0" encoding="utf-8"?>
-<ds:datastoreItem xmlns:ds="http://schemas.openxmlformats.org/officeDocument/2006/customXml" ds:itemID="{E5096705-1D64-D044-A313-BBD75C9F89B1}">
+<ds:datastoreItem xmlns:ds="http://schemas.openxmlformats.org/officeDocument/2006/customXml" ds:itemID="{1EA20B68-208F-184A-A3AD-BA9E4999EAE4}">
   <ds:schemaRefs>
     <ds:schemaRef ds:uri="http://schemas.openxmlformats.org/officeDocument/2006/bibliography"/>
   </ds:schemaRefs>

</xml_diff>